<commit_message>
Criação do cadastro de gastos com água.
</commit_message>
<xml_diff>
--- a/DocumentacaoCompleta_Richard.docx
+++ b/DocumentacaoCompleta_Richard.docx
@@ -176,10 +176,79 @@
     <w:p>
       <w:pPr>
         <w:spacing w:line="240" w:lineRule="auto"/>
+        <w:jc w:val="right"/>
         <w:rPr>
           <w:rFonts w:cs="Arial"/>
-        </w:rPr>
-      </w:pPr>
+          <w:b/>
+          <w:bCs/>
+        </w:rPr>
+      </w:pPr>
+      <w:r>
+        <w:rPr>
+          <w:rFonts w:cs="Arial"/>
+          <w:b/>
+          <w:bCs/>
+        </w:rPr>
+        <w:t xml:space="preserve">Felipe </w:t>
+      </w:r>
+      <w:proofErr w:type="spellStart"/>
+      <w:r>
+        <w:rPr>
+          <w:rFonts w:cs="Arial"/>
+          <w:b/>
+          <w:bCs/>
+        </w:rPr>
+        <w:t>Lourenci</w:t>
+      </w:r>
+      <w:proofErr w:type="spellEnd"/>
+      <w:r>
+        <w:rPr>
+          <w:rFonts w:cs="Arial"/>
+          <w:b/>
+          <w:bCs/>
+        </w:rPr>
+        <w:t xml:space="preserve"> </w:t>
+      </w:r>
+      <w:proofErr w:type="spellStart"/>
+      <w:r>
+        <w:rPr>
+          <w:rFonts w:cs="Arial"/>
+          <w:b/>
+          <w:bCs/>
+        </w:rPr>
+        <w:t>Buniatti</w:t>
+      </w:r>
+      <w:proofErr w:type="spellEnd"/>
+    </w:p>
+    <w:p>
+      <w:pPr>
+        <w:spacing w:line="240" w:lineRule="auto"/>
+        <w:jc w:val="right"/>
+        <w:rPr>
+          <w:rFonts w:cs="Arial"/>
+          <w:b/>
+          <w:bCs/>
+        </w:rPr>
+      </w:pPr>
+    </w:p>
+    <w:p>
+      <w:pPr>
+        <w:spacing w:line="240" w:lineRule="auto"/>
+        <w:jc w:val="right"/>
+        <w:rPr>
+          <w:rFonts w:cs="Arial"/>
+          <w:b/>
+          <w:bCs/>
+        </w:rPr>
+      </w:pPr>
+      <w:r>
+        <w:rPr>
+          <w:rFonts w:cs="Arial"/>
+          <w:b/>
+          <w:bCs/>
+        </w:rPr>
+        <w:t>Gabriela Marini Maroni</w:t>
+      </w:r>
     </w:p>
     <w:p>
       <w:pPr>
@@ -6617,14 +6686,27 @@
       <w:r>
         <w:t xml:space="preserve">Tabela </w:t>
       </w:r>
-      <w:fldSimple w:instr=" SEQ Tabela \* ARABIC ">
-        <w:r>
-          <w:rPr>
-            <w:noProof/>
-          </w:rPr>
-          <w:t>1</w:t>
-        </w:r>
-      </w:fldSimple>
+      <w:r>
+        <w:fldChar w:fldCharType="begin"/>
+      </w:r>
+      <w:r>
+        <w:instrText xml:space="preserve"> SEQ Tabela \* ARABIC </w:instrText>
+      </w:r>
+      <w:r>
+        <w:fldChar w:fldCharType="separate"/>
+      </w:r>
+      <w:r>
+        <w:rPr>
+          <w:noProof/>
+        </w:rPr>
+        <w:t>1</w:t>
+      </w:r>
+      <w:r>
+        <w:rPr>
+          <w:noProof/>
+        </w:rPr>
+        <w:fldChar w:fldCharType="end"/>
+      </w:r>
       <w:bookmarkEnd w:id="39"/>
       <w:r>
         <w:t xml:space="preserve"> </w:t>
@@ -7073,14 +7155,27 @@
       <w:r>
         <w:t xml:space="preserve">Tabela </w:t>
       </w:r>
-      <w:fldSimple w:instr=" SEQ Tabela \* ARABIC ">
-        <w:r>
-          <w:rPr>
-            <w:noProof/>
-          </w:rPr>
-          <w:t>2</w:t>
-        </w:r>
-      </w:fldSimple>
+      <w:r>
+        <w:fldChar w:fldCharType="begin"/>
+      </w:r>
+      <w:r>
+        <w:instrText xml:space="preserve"> SEQ Tabela \* ARABIC </w:instrText>
+      </w:r>
+      <w:r>
+        <w:fldChar w:fldCharType="separate"/>
+      </w:r>
+      <w:r>
+        <w:rPr>
+          <w:noProof/>
+        </w:rPr>
+        <w:t>2</w:t>
+      </w:r>
+      <w:r>
+        <w:rPr>
+          <w:noProof/>
+        </w:rPr>
+        <w:fldChar w:fldCharType="end"/>
+      </w:r>
       <w:bookmarkEnd w:id="42"/>
       <w:r>
         <w:t xml:space="preserve"> </w:t>
@@ -25354,37 +25449,37 @@
       </w:rPr>
     </w:lvl>
   </w:abstractNum>
-  <w:num w:numId="1">
+  <w:num w:numId="1" w16cid:durableId="1731029003">
     <w:abstractNumId w:val="1"/>
   </w:num>
-  <w:num w:numId="2">
+  <w:num w:numId="2" w16cid:durableId="1209413859">
     <w:abstractNumId w:val="4"/>
   </w:num>
-  <w:num w:numId="3">
+  <w:num w:numId="3" w16cid:durableId="252475191">
     <w:abstractNumId w:val="0"/>
   </w:num>
-  <w:num w:numId="4">
+  <w:num w:numId="4" w16cid:durableId="1292059003">
     <w:abstractNumId w:val="3"/>
   </w:num>
-  <w:num w:numId="5">
+  <w:num w:numId="5" w16cid:durableId="1153327767">
     <w:abstractNumId w:val="4"/>
     <w:lvlOverride w:ilvl="0">
       <w:startOverride w:val="6"/>
     </w:lvlOverride>
   </w:num>
-  <w:num w:numId="6">
+  <w:num w:numId="6" w16cid:durableId="102191689">
     <w:abstractNumId w:val="0"/>
     <w:lvlOverride w:ilvl="0">
       <w:startOverride w:val="1"/>
     </w:lvlOverride>
   </w:num>
-  <w:num w:numId="7">
+  <w:num w:numId="7" w16cid:durableId="1268199091">
     <w:abstractNumId w:val="4"/>
     <w:lvlOverride w:ilvl="0">
       <w:startOverride w:val="8"/>
     </w:lvlOverride>
   </w:num>
-  <w:num w:numId="8">
+  <w:num w:numId="8" w16cid:durableId="1864976710">
     <w:abstractNumId w:val="4"/>
     <w:lvlOverride w:ilvl="0">
       <w:startOverride w:val="7"/>
@@ -25393,7 +25488,7 @@
       <w:startOverride w:val="1"/>
     </w:lvlOverride>
   </w:num>
-  <w:num w:numId="9">
+  <w:num w:numId="9" w16cid:durableId="515198852">
     <w:abstractNumId w:val="4"/>
     <w:lvlOverride w:ilvl="0">
       <w:startOverride w:val="7"/>
@@ -25402,16 +25497,16 @@
       <w:startOverride w:val="2"/>
     </w:lvlOverride>
   </w:num>
-  <w:num w:numId="10">
+  <w:num w:numId="10" w16cid:durableId="1509254639">
     <w:abstractNumId w:val="4"/>
     <w:lvlOverride w:ilvl="0">
       <w:startOverride w:val="8"/>
     </w:lvlOverride>
   </w:num>
-  <w:num w:numId="11">
+  <w:num w:numId="11" w16cid:durableId="179047255">
     <w:abstractNumId w:val="2"/>
   </w:num>
-  <w:num w:numId="12">
+  <w:num w:numId="12" w16cid:durableId="1777291146">
     <w:abstractNumId w:val="3"/>
     <w:lvlOverride w:ilvl="0">
       <w:startOverride w:val="1"/>
@@ -25441,13 +25536,13 @@
       <w:startOverride w:val="1"/>
     </w:lvlOverride>
   </w:num>
-  <w:num w:numId="13">
+  <w:num w:numId="13" w16cid:durableId="91636234">
     <w:abstractNumId w:val="4"/>
     <w:lvlOverride w:ilvl="0">
       <w:startOverride w:val="11"/>
     </w:lvlOverride>
   </w:num>
-  <w:num w:numId="14">
+  <w:num w:numId="14" w16cid:durableId="84377392">
     <w:abstractNumId w:val="5"/>
   </w:num>
   <w:numIdMacAtCleanup w:val="4"/>

</xml_diff>